<commit_message>
update bab 4, 5 daftarisi
</commit_message>
<xml_diff>
--- a/12. Bab IV.docx
+++ b/12. Bab IV.docx
@@ -2328,12 +2328,7 @@
         <w:pStyle w:val="Normal"/>
         <w:spacing w:lineRule="auto" w:line="360"/>
         <w:jc w:val="both"/>
-        <w:rPr>
-          <w:rFonts w:ascii="Times newroman" w:hAnsi="Times newroman"/>
-          <w:b/>
-          <w:b/>
-          <w:lang w:val="id-ID"/>
-        </w:rPr>
+        <w:rPr/>
       </w:pPr>
       <w:r>
         <w:rPr>
@@ -2343,7 +2338,15 @@
         </w:rPr>
         <w:t>4.2.8</w:t>
         <w:tab/>
-        <w:t>Tampilan Halaman Info</w:t>
+        <w:t xml:space="preserve">Tampilan Halaman Info </w:t>
+      </w:r>
+      <w:r>
+        <w:rPr>
+          <w:rFonts w:ascii="Times newroman" w:hAnsi="Times newroman"/>
+          <w:b/>
+          <w:lang w:val="id-ID"/>
+        </w:rPr>
+        <w:t>Admin</w:t>
       </w:r>
     </w:p>
     <w:p>
@@ -4192,7 +4195,16 @@
                 <w:color w:val="000000"/>
                 <w:lang w:val="id-ID"/>
               </w:rPr>
-              <w:t>White Box</w:t>
+              <w:t>Black</w:t>
+            </w:r>
+            <w:r>
+              <w:rPr>
+                <w:rFonts w:ascii="Times newroman" w:hAnsi="Times newroman"/>
+                <w:i/>
+                <w:color w:val="000000"/>
+                <w:lang w:val="id-ID"/>
+              </w:rPr>
+              <w:t xml:space="preserve"> Box</w:t>
             </w:r>
           </w:p>
         </w:tc>
@@ -4305,7 +4317,16 @@
                 <w:color w:val="000000"/>
                 <w:lang w:val="id-ID"/>
               </w:rPr>
-              <w:t>White Box</w:t>
+              <w:t>Black</w:t>
+            </w:r>
+            <w:r>
+              <w:rPr>
+                <w:rFonts w:ascii="Times newroman" w:hAnsi="Times newroman"/>
+                <w:i/>
+                <w:color w:val="000000"/>
+                <w:lang w:val="id-ID"/>
+              </w:rPr>
+              <w:t xml:space="preserve"> Box</w:t>
             </w:r>
           </w:p>
         </w:tc>
@@ -4418,7 +4439,16 @@
                 <w:color w:val="000000"/>
                 <w:lang w:val="id-ID"/>
               </w:rPr>
-              <w:t>White Box</w:t>
+              <w:t>Black</w:t>
+            </w:r>
+            <w:r>
+              <w:rPr>
+                <w:rFonts w:ascii="Times newroman" w:hAnsi="Times newroman"/>
+                <w:i/>
+                <w:color w:val="000000"/>
+                <w:lang w:val="id-ID"/>
+              </w:rPr>
+              <w:t xml:space="preserve"> Box</w:t>
             </w:r>
           </w:p>
         </w:tc>
@@ -4550,15 +4580,7 @@
         </w:rPr>
         <w:t>4.3.3</w:t>
         <w:tab/>
-        <w:t xml:space="preserve">Hasil Pengujian Sistem </w:t>
-      </w:r>
-      <w:r>
-        <w:rPr>
-          <w:rFonts w:ascii="Times newroman" w:hAnsi="Times newroman"/>
-          <w:b/>
-          <w:lang w:val="id-ID"/>
-        </w:rPr>
-        <w:t>Diagnosa</w:t>
+        <w:t>Hasil Pengujian Sistem Diagnosa</w:t>
       </w:r>
     </w:p>
     <w:p>
@@ -4648,14 +4670,7 @@
           <w:rFonts w:ascii="Times newroman" w:hAnsi="Times newroman"/>
           <w:lang w:val="id-ID"/>
         </w:rPr>
-        <w:t xml:space="preserve">Sistem </w:t>
-      </w:r>
-      <w:r>
-        <w:rPr>
-          <w:rFonts w:ascii="Times newroman" w:hAnsi="Times newroman"/>
-          <w:lang w:val="id-ID"/>
-        </w:rPr>
-        <w:t>Diagnosa</w:t>
+        <w:t>Sistem Diagnosa</w:t>
       </w:r>
     </w:p>
     <w:tbl>
@@ -5776,7 +5791,7 @@
     <w:qFormat/>
     <w:pPr>
       <w:widowControl/>
-      <w:overflowPunct w:val="true"/>
+      <w:overflowPunct w:val="false"/>
       <w:bidi w:val="0"/>
       <w:spacing w:lineRule="auto" w:line="240" w:before="0" w:after="0"/>
       <w:jc w:val="left"/>

</xml_diff>